<commit_message>
Correccion en el submodulo pafis de alumnos
</commit_message>
<xml_diff>
--- a/scrips_BDFIEE/catalogos.docx
+++ b/scrips_BDFIEE/catalogos.docx
@@ -337,8 +337,16 @@
         <w:rPr>
           <w:lang w:val="es-ES"/>
         </w:rPr>
-        <w:t>Coordinador de Educación Contina</w:t>
-      </w:r>
+        <w:t xml:space="preserve">Coordinador de Educación </w:t>
+      </w:r>
+      <w:proofErr w:type="spellStart"/>
+      <w:r>
+        <w:rPr>
+          <w:lang w:val="es-ES"/>
+        </w:rPr>
+        <w:t>Contina</w:t>
+      </w:r>
+      <w:proofErr w:type="spellEnd"/>
     </w:p>
     <w:p>
       <w:pPr>
@@ -609,7 +617,21 @@
         <w:rPr>
           <w:lang w:val="es-ES"/>
         </w:rPr>
-        <w:t>Periodo Agosto 17 – Enero 18</w:t>
+        <w:t xml:space="preserve">Periodo </w:t>
+      </w:r>
+      <w:proofErr w:type="gramStart"/>
+      <w:r>
+        <w:rPr>
+          <w:lang w:val="es-ES"/>
+        </w:rPr>
+        <w:t>Agosto</w:t>
+      </w:r>
+      <w:proofErr w:type="gramEnd"/>
+      <w:r>
+        <w:rPr>
+          <w:lang w:val="es-ES"/>
+        </w:rPr>
+        <w:t xml:space="preserve"> 17 – Enero 18</w:t>
       </w:r>
     </w:p>
     <w:p>
@@ -627,7 +649,21 @@
         <w:rPr>
           <w:lang w:val="es-ES"/>
         </w:rPr>
-        <w:t>Periodo Febrero 18 – Julio 18</w:t>
+        <w:t xml:space="preserve">Periodo </w:t>
+      </w:r>
+      <w:proofErr w:type="gramStart"/>
+      <w:r>
+        <w:rPr>
+          <w:lang w:val="es-ES"/>
+        </w:rPr>
+        <w:t>Febrero</w:t>
+      </w:r>
+      <w:proofErr w:type="gramEnd"/>
+      <w:r>
+        <w:rPr>
+          <w:lang w:val="es-ES"/>
+        </w:rPr>
+        <w:t xml:space="preserve"> 18 – Julio 18</w:t>
       </w:r>
     </w:p>
     <w:p>
@@ -645,7 +681,21 @@
         <w:rPr>
           <w:lang w:val="es-ES"/>
         </w:rPr>
-        <w:t>Periodo Agosto 18 – Enero 19</w:t>
+        <w:t xml:space="preserve">Periodo </w:t>
+      </w:r>
+      <w:proofErr w:type="gramStart"/>
+      <w:r>
+        <w:rPr>
+          <w:lang w:val="es-ES"/>
+        </w:rPr>
+        <w:t>Agosto</w:t>
+      </w:r>
+      <w:proofErr w:type="gramEnd"/>
+      <w:r>
+        <w:rPr>
+          <w:lang w:val="es-ES"/>
+        </w:rPr>
+        <w:t xml:space="preserve"> 18 – Enero 19</w:t>
       </w:r>
     </w:p>
     <w:p>
@@ -663,7 +713,21 @@
         <w:rPr>
           <w:lang w:val="es-ES"/>
         </w:rPr>
-        <w:t>Periodo Febrero 19 – Julio 19</w:t>
+        <w:t xml:space="preserve">Periodo </w:t>
+      </w:r>
+      <w:proofErr w:type="gramStart"/>
+      <w:r>
+        <w:rPr>
+          <w:lang w:val="es-ES"/>
+        </w:rPr>
+        <w:t>Febrero</w:t>
+      </w:r>
+      <w:proofErr w:type="gramEnd"/>
+      <w:r>
+        <w:rPr>
+          <w:lang w:val="es-ES"/>
+        </w:rPr>
+        <w:t xml:space="preserve"> 19 – Julio 19</w:t>
       </w:r>
     </w:p>
     <w:p>
@@ -681,7 +745,21 @@
         <w:rPr>
           <w:lang w:val="es-ES"/>
         </w:rPr>
-        <w:t>Periodo Agosto 19 – Enero 20</w:t>
+        <w:t xml:space="preserve">Periodo </w:t>
+      </w:r>
+      <w:proofErr w:type="gramStart"/>
+      <w:r>
+        <w:rPr>
+          <w:lang w:val="es-ES"/>
+        </w:rPr>
+        <w:t>Agosto</w:t>
+      </w:r>
+      <w:proofErr w:type="gramEnd"/>
+      <w:r>
+        <w:rPr>
+          <w:lang w:val="es-ES"/>
+        </w:rPr>
+        <w:t xml:space="preserve"> 19 – Enero 20</w:t>
       </w:r>
     </w:p>
     <w:p>
@@ -699,7 +777,21 @@
         <w:rPr>
           <w:lang w:val="es-ES"/>
         </w:rPr>
-        <w:t>Periodo Febrero 20 – Julio 20</w:t>
+        <w:t xml:space="preserve">Periodo </w:t>
+      </w:r>
+      <w:proofErr w:type="gramStart"/>
+      <w:r>
+        <w:rPr>
+          <w:lang w:val="es-ES"/>
+        </w:rPr>
+        <w:t>Febrero</w:t>
+      </w:r>
+      <w:proofErr w:type="gramEnd"/>
+      <w:r>
+        <w:rPr>
+          <w:lang w:val="es-ES"/>
+        </w:rPr>
+        <w:t xml:space="preserve"> 20 – Julio 20</w:t>
       </w:r>
     </w:p>
     <w:p>
@@ -748,7 +840,21 @@
         <w:rPr>
           <w:lang w:val="es-ES"/>
         </w:rPr>
-        <w:t xml:space="preserve">Serian demasiado los titulo ya que dependen de sus estudios: Ingeniero en-------, Licenciado en.-…. , Maestro en…….,Doctor en….. a lo mejor solo dejar: Licenciado, </w:t>
+        <w:t>Serian demasiado los titulo ya que dependen de sus estudios: Ingeniero en-------, Licenciado en.</w:t>
+      </w:r>
+      <w:proofErr w:type="gramStart"/>
+      <w:r>
+        <w:rPr>
+          <w:lang w:val="es-ES"/>
+        </w:rPr>
+        <w:t>-….</w:t>
+      </w:r>
+      <w:proofErr w:type="gramEnd"/>
+      <w:r>
+        <w:rPr>
+          <w:lang w:val="es-ES"/>
+        </w:rPr>
+        <w:t xml:space="preserve"> , Maestro en…….,Doctor en….. a lo mejor solo dejar: Licenciado, </w:t>
       </w:r>
       <w:r>
         <w:rPr>
@@ -830,7 +936,23 @@
           <w:color w:val="7030A0"/>
           <w:lang w:val="es-ES"/>
         </w:rPr>
-        <w:t>Un aspecto importante es si la institución que da el tirulo  esta certificada o pertenece al PNPC</w:t>
+        <w:t xml:space="preserve">Un aspecto importante es si la institución que da el </w:t>
+      </w:r>
+      <w:proofErr w:type="gramStart"/>
+      <w:r>
+        <w:rPr>
+          <w:color w:val="7030A0"/>
+          <w:lang w:val="es-ES"/>
+        </w:rPr>
+        <w:t>tirulo  esta</w:t>
+      </w:r>
+      <w:proofErr w:type="gramEnd"/>
+      <w:r>
+        <w:rPr>
+          <w:color w:val="7030A0"/>
+          <w:lang w:val="es-ES"/>
+        </w:rPr>
+        <w:t xml:space="preserve"> certificada o pertenece al PNPC</w:t>
       </w:r>
     </w:p>
     <w:p>
@@ -954,12 +1076,53 @@
           <w:lang w:val="es-ES"/>
         </w:rPr>
       </w:pPr>
-      <w:r>
-        <w:rPr>
-          <w:color w:val="7030A0"/>
-          <w:lang w:val="es-ES"/>
-        </w:rPr>
-        <w:t>Varias….. depende del maestro las más comunes: en algún idioma ppalmente ingles, ahora la de alguno de los programas de la paquetería de office. Aquí el maestro por eso si la tiene el la debe de describir y subir el archivo que la avale….. igual que los puntos 5, 6 y 7</w:t>
+      <w:proofErr w:type="gramStart"/>
+      <w:r>
+        <w:rPr>
+          <w:color w:val="7030A0"/>
+          <w:lang w:val="es-ES"/>
+        </w:rPr>
+        <w:t>Varias….</w:t>
+      </w:r>
+      <w:proofErr w:type="gramEnd"/>
+      <w:r>
+        <w:rPr>
+          <w:color w:val="7030A0"/>
+          <w:lang w:val="es-ES"/>
+        </w:rPr>
+        <w:t xml:space="preserve">. depende del maestro las más comunes: en algún idioma </w:t>
+      </w:r>
+      <w:proofErr w:type="spellStart"/>
+      <w:r>
+        <w:rPr>
+          <w:color w:val="7030A0"/>
+          <w:lang w:val="es-ES"/>
+        </w:rPr>
+        <w:t>ppalmente</w:t>
+      </w:r>
+      <w:proofErr w:type="spellEnd"/>
+      <w:r>
+        <w:rPr>
+          <w:color w:val="7030A0"/>
+          <w:lang w:val="es-ES"/>
+        </w:rPr>
+        <w:t xml:space="preserve"> ingles, ahora la de alguno de los programas de la paquetería de office. Aquí el maestro por eso si la tiene el la debe de describir y subir el archivo que la </w:t>
+      </w:r>
+      <w:proofErr w:type="gramStart"/>
+      <w:r>
+        <w:rPr>
+          <w:color w:val="7030A0"/>
+          <w:lang w:val="es-ES"/>
+        </w:rPr>
+        <w:t>avale….</w:t>
+      </w:r>
+      <w:proofErr w:type="gramEnd"/>
+      <w:r>
+        <w:rPr>
+          <w:color w:val="7030A0"/>
+          <w:lang w:val="es-ES"/>
+        </w:rPr>
+        <w:t>. igual que los puntos 5, 6 y 7</w:t>
       </w:r>
     </w:p>
     <w:p>
@@ -1017,12 +1180,53 @@
           <w:lang w:val="es-ES"/>
         </w:rPr>
       </w:pPr>
-      <w:r>
-        <w:rPr>
-          <w:color w:val="7030A0"/>
-          <w:lang w:val="es-ES"/>
-        </w:rPr>
-        <w:t>Varias….. depende del maestro las más comunes: en algún idioma ppalmente ingles, ahora la de alguno de los programas de la paquetería de office. Aquí el maestro por eso si la tiene el la debe de describir y subir el archivo que la avale….. igual que los puntos 5, 6 y 7</w:t>
+      <w:proofErr w:type="gramStart"/>
+      <w:r>
+        <w:rPr>
+          <w:color w:val="7030A0"/>
+          <w:lang w:val="es-ES"/>
+        </w:rPr>
+        <w:t>Varias….</w:t>
+      </w:r>
+      <w:proofErr w:type="gramEnd"/>
+      <w:r>
+        <w:rPr>
+          <w:color w:val="7030A0"/>
+          <w:lang w:val="es-ES"/>
+        </w:rPr>
+        <w:t xml:space="preserve">. depende del maestro las más comunes: en algún idioma </w:t>
+      </w:r>
+      <w:proofErr w:type="spellStart"/>
+      <w:r>
+        <w:rPr>
+          <w:color w:val="7030A0"/>
+          <w:lang w:val="es-ES"/>
+        </w:rPr>
+        <w:t>ppalmente</w:t>
+      </w:r>
+      <w:proofErr w:type="spellEnd"/>
+      <w:r>
+        <w:rPr>
+          <w:color w:val="7030A0"/>
+          <w:lang w:val="es-ES"/>
+        </w:rPr>
+        <w:t xml:space="preserve"> ingles, ahora la de alguno de los programas de la paquetería de office. Aquí el maestro por eso si la tiene el la debe de describir y subir el archivo que la </w:t>
+      </w:r>
+      <w:proofErr w:type="gramStart"/>
+      <w:r>
+        <w:rPr>
+          <w:color w:val="7030A0"/>
+          <w:lang w:val="es-ES"/>
+        </w:rPr>
+        <w:t>avale….</w:t>
+      </w:r>
+      <w:proofErr w:type="gramEnd"/>
+      <w:r>
+        <w:rPr>
+          <w:color w:val="7030A0"/>
+          <w:lang w:val="es-ES"/>
+        </w:rPr>
+        <w:t>. igual que los puntos 5, 6 y 7</w:t>
       </w:r>
     </w:p>
     <w:p>
@@ -1840,7 +2044,23 @@
           <w:color w:val="7030A0"/>
           <w:lang w:val="es-ES"/>
         </w:rPr>
-        <w:t>Las EE son aprox 47 de cada programa educativo no se si quieras hacer todo el menú…… o solo agruparlas en áreas</w:t>
+        <w:t xml:space="preserve">Las EE son </w:t>
+      </w:r>
+      <w:proofErr w:type="spellStart"/>
+      <w:r>
+        <w:rPr>
+          <w:color w:val="7030A0"/>
+          <w:lang w:val="es-ES"/>
+        </w:rPr>
+        <w:t>aprox</w:t>
+      </w:r>
+      <w:proofErr w:type="spellEnd"/>
+      <w:r>
+        <w:rPr>
+          <w:color w:val="7030A0"/>
+          <w:lang w:val="es-ES"/>
+        </w:rPr>
+        <w:t xml:space="preserve"> 47 de cada programa educativo no se si quieras hacer todo el menú…… o solo agruparlas en áreas</w:t>
       </w:r>
       <w:r>
         <w:rPr>
@@ -2097,7 +2317,49 @@
         <w:rPr>
           <w:lang w:val="es-ES"/>
         </w:rPr>
-        <w:t>Bastante amplio cualquier editoria: McGraw, Prentice Hall, UV, AlfaOmegaetc…… esta la deben de poner ellos poner un menú probablemente limitaríamos…..</w:t>
+        <w:t xml:space="preserve">Bastante amplio cualquier </w:t>
+      </w:r>
+      <w:proofErr w:type="spellStart"/>
+      <w:r>
+        <w:rPr>
+          <w:lang w:val="es-ES"/>
+        </w:rPr>
+        <w:t>editoria</w:t>
+      </w:r>
+      <w:proofErr w:type="spellEnd"/>
+      <w:r>
+        <w:rPr>
+          <w:lang w:val="es-ES"/>
+        </w:rPr>
+        <w:t xml:space="preserve">: McGraw, Prentice Hall, UV, </w:t>
+      </w:r>
+      <w:proofErr w:type="spellStart"/>
+      <w:r>
+        <w:rPr>
+          <w:lang w:val="es-ES"/>
+        </w:rPr>
+        <w:t>AlfaOmegaetc</w:t>
+      </w:r>
+      <w:proofErr w:type="spellEnd"/>
+      <w:r>
+        <w:rPr>
+          <w:lang w:val="es-ES"/>
+        </w:rPr>
+        <w:t xml:space="preserve">…… esta la deben de poner ellos poner un menú probablemente </w:t>
+      </w:r>
+      <w:proofErr w:type="gramStart"/>
+      <w:r>
+        <w:rPr>
+          <w:lang w:val="es-ES"/>
+        </w:rPr>
+        <w:t>limitaríamos….</w:t>
+      </w:r>
+      <w:proofErr w:type="gramEnd"/>
+      <w:r>
+        <w:rPr>
+          <w:lang w:val="es-ES"/>
+        </w:rPr>
+        <w:t>.</w:t>
       </w:r>
     </w:p>
     <w:p>
@@ -2146,7 +2408,21 @@
         <w:rPr>
           <w:lang w:val="es-ES"/>
         </w:rPr>
-        <w:t>Sistemas Dinámicos Autónomos  UV-CA-415</w:t>
+        <w:t xml:space="preserve">Sistemas Dinámicos </w:t>
+      </w:r>
+      <w:proofErr w:type="gramStart"/>
+      <w:r>
+        <w:rPr>
+          <w:lang w:val="es-ES"/>
+        </w:rPr>
+        <w:t>Autónomos  UV</w:t>
+      </w:r>
+      <w:proofErr w:type="gramEnd"/>
+      <w:r>
+        <w:rPr>
+          <w:lang w:val="es-ES"/>
+        </w:rPr>
+        <w:t>-CA-415</w:t>
       </w:r>
     </w:p>
     <w:p>
@@ -2164,7 +2440,21 @@
         <w:rPr>
           <w:lang w:val="es-ES"/>
         </w:rPr>
-        <w:t>Sistemas Eléctricos y Electrónicos  UV-CA-501</w:t>
+        <w:t xml:space="preserve">Sistemas Eléctricos y </w:t>
+      </w:r>
+      <w:proofErr w:type="gramStart"/>
+      <w:r>
+        <w:rPr>
+          <w:lang w:val="es-ES"/>
+        </w:rPr>
+        <w:t>Electrónicos  UV</w:t>
+      </w:r>
+      <w:proofErr w:type="gramEnd"/>
+      <w:r>
+        <w:rPr>
+          <w:lang w:val="es-ES"/>
+        </w:rPr>
+        <w:t>-CA-501</w:t>
       </w:r>
     </w:p>
     <w:p>
@@ -2178,11 +2468,33 @@
           <w:lang w:val="es-ES"/>
         </w:rPr>
       </w:pPr>
-      <w:r>
-        <w:rPr>
-          <w:lang w:val="es-ES"/>
-        </w:rPr>
-        <w:t>Termofluidos y Energía  UV-CA-294</w:t>
+      <w:proofErr w:type="spellStart"/>
+      <w:r>
+        <w:rPr>
+          <w:lang w:val="es-ES"/>
+        </w:rPr>
+        <w:t>Termofluidos</w:t>
+      </w:r>
+      <w:proofErr w:type="spellEnd"/>
+      <w:r>
+        <w:rPr>
+          <w:lang w:val="es-ES"/>
+        </w:rPr>
+        <w:t xml:space="preserve"> y </w:t>
+      </w:r>
+      <w:proofErr w:type="gramStart"/>
+      <w:r>
+        <w:rPr>
+          <w:lang w:val="es-ES"/>
+        </w:rPr>
+        <w:t>Energía  UV</w:t>
+      </w:r>
+      <w:proofErr w:type="gramEnd"/>
+      <w:r>
+        <w:rPr>
+          <w:lang w:val="es-ES"/>
+        </w:rPr>
+        <w:t>-CA-294</w:t>
       </w:r>
     </w:p>
     <w:p>
@@ -2201,13 +2513,13 @@
         <w:rPr>
           <w:lang w:val="es-ES"/>
         </w:rPr>
-        <w:t>N</w:t>
-      </w:r>
-      <w:r>
-        <w:rPr>
-          <w:lang w:val="es-ES"/>
-        </w:rPr>
-        <w:t>iveles de cuerpos académicos</w:t>
+        <w:t>Estados</w:t>
+      </w:r>
+      <w:r>
+        <w:rPr>
+          <w:lang w:val="es-ES"/>
+        </w:rPr>
+        <w:t xml:space="preserve"> de cuerpos académicos</w:t>
       </w:r>
       <w:r>
         <w:rPr>
@@ -2227,7 +2539,25 @@
           <w:bCs/>
           <w:lang w:val="es-ES"/>
         </w:rPr>
-        <w:t>(donde van los niveles?)</w:t>
+        <w:t>(</w:t>
+      </w:r>
+      <w:proofErr w:type="gramStart"/>
+      <w:r>
+        <w:rPr>
+          <w:b/>
+          <w:bCs/>
+          <w:lang w:val="es-ES"/>
+        </w:rPr>
+        <w:t>donde van los niveles?</w:t>
+      </w:r>
+      <w:proofErr w:type="gramEnd"/>
+      <w:r>
+        <w:rPr>
+          <w:b/>
+          <w:bCs/>
+          <w:lang w:val="es-ES"/>
+        </w:rPr>
+        <w:t>)</w:t>
       </w:r>
     </w:p>
     <w:p>
@@ -2378,73 +2708,75 @@
         </w:rPr>
         <w:t>(</w:t>
       </w:r>
+      <w:proofErr w:type="gramStart"/>
       <w:r>
         <w:rPr>
           <w:b/>
           <w:bCs/>
           <w:lang w:val="es-ES"/>
         </w:rPr>
-        <w:t>donde va?)</w:t>
-      </w:r>
-    </w:p>
-    <w:p>
-      <w:pPr>
-        <w:rPr>
-          <w:lang w:val="es-ES"/>
-        </w:rPr>
-      </w:pPr>
-      <w:r>
-        <w:rPr>
-          <w:lang w:val="es-ES"/>
-        </w:rPr>
-        <w:t xml:space="preserve">19.- </w:t>
-      </w:r>
-      <w:r>
-        <w:rPr>
-          <w:lang w:val="es-ES"/>
-        </w:rPr>
-        <w:t>M</w:t>
-      </w:r>
-      <w:r>
-        <w:rPr>
-          <w:lang w:val="es-ES"/>
-        </w:rPr>
-        <w:t xml:space="preserve">odalidad de trabajo </w:t>
-      </w:r>
-      <w:r>
-        <w:rPr>
-          <w:lang w:val="es-ES"/>
-        </w:rPr>
-        <w:t>recepcionales</w:t>
-      </w:r>
-      <w:r>
-        <w:rPr>
-          <w:lang w:val="es-ES"/>
-        </w:rPr>
-        <w:t xml:space="preserve"> (Nombre de las modalidades de trabajos recepcionales).</w:t>
-      </w:r>
-    </w:p>
-    <w:p>
-      <w:pPr>
+        <w:t>donde va?</w:t>
+      </w:r>
+      <w:proofErr w:type="gramEnd"/>
+      <w:r>
         <w:rPr>
           <w:b/>
           <w:bCs/>
           <w:lang w:val="es-ES"/>
         </w:rPr>
-      </w:pPr>
-      <w:r>
-        <w:rPr>
-          <w:lang w:val="es-ES"/>
-        </w:rPr>
-        <w:t>(</w:t>
-      </w:r>
-      <w:r>
+        <w:t>)</w:t>
+      </w:r>
+    </w:p>
+    <w:p>
+      <w:pPr>
+        <w:rPr>
+          <w:lang w:val="es-ES"/>
+        </w:rPr>
+      </w:pPr>
+      <w:r>
+        <w:rPr>
+          <w:lang w:val="es-ES"/>
+        </w:rPr>
+        <w:t xml:space="preserve">19.- </w:t>
+      </w:r>
+      <w:r>
+        <w:rPr>
+          <w:lang w:val="es-ES"/>
+        </w:rPr>
+        <w:t>M</w:t>
+      </w:r>
+      <w:r>
+        <w:rPr>
+          <w:lang w:val="es-ES"/>
+        </w:rPr>
+        <w:t xml:space="preserve">odalidad de trabajo </w:t>
+      </w:r>
+      <w:r>
+        <w:rPr>
+          <w:lang w:val="es-ES"/>
+        </w:rPr>
+        <w:t>recepcionales</w:t>
+      </w:r>
+      <w:r>
+        <w:rPr>
+          <w:lang w:val="es-ES"/>
+        </w:rPr>
+        <w:t xml:space="preserve"> (Nombre de las modalidades de trabajos recepcionales).</w:t>
+      </w:r>
+    </w:p>
+    <w:p>
+      <w:pPr>
         <w:rPr>
           <w:b/>
           <w:bCs/>
           <w:lang w:val="es-ES"/>
         </w:rPr>
-        <w:t>No existe un catalogo</w:t>
+      </w:pPr>
+      <w:r>
+        <w:rPr>
+          <w:lang w:val="es-ES"/>
+        </w:rPr>
+        <w:t>(</w:t>
       </w:r>
       <w:r>
         <w:rPr>
@@ -2452,16 +2784,40 @@
           <w:bCs/>
           <w:lang w:val="es-ES"/>
         </w:rPr>
-        <w:t xml:space="preserve"> asociado en ct_ER --- tipo modalidad</w:t>
-      </w:r>
-      <w:bookmarkStart w:id="0" w:name="_GoBack"/>
-      <w:bookmarkEnd w:id="0"/>
+        <w:t>No existe un catalogo</w:t>
+      </w:r>
       <w:r>
         <w:rPr>
           <w:b/>
           <w:bCs/>
           <w:lang w:val="es-ES"/>
         </w:rPr>
+        <w:t xml:space="preserve"> asociado en </w:t>
+      </w:r>
+      <w:proofErr w:type="spellStart"/>
+      <w:r>
+        <w:rPr>
+          <w:b/>
+          <w:bCs/>
+          <w:lang w:val="es-ES"/>
+        </w:rPr>
+        <w:t>ct_ER</w:t>
+      </w:r>
+      <w:proofErr w:type="spellEnd"/>
+      <w:r>
+        <w:rPr>
+          <w:b/>
+          <w:bCs/>
+          <w:lang w:val="es-ES"/>
+        </w:rPr>
+        <w:t xml:space="preserve"> --- tipo modalidad</w:t>
+      </w:r>
+      <w:r>
+        <w:rPr>
+          <w:b/>
+          <w:bCs/>
+          <w:lang w:val="es-ES"/>
+        </w:rPr>
         <w:t>)</w:t>
       </w:r>
     </w:p>
@@ -2594,65 +2950,92 @@
     <w:p>
       <w:pPr>
         <w:rPr>
-          <w:lang w:val="es-ES"/>
-        </w:rPr>
-      </w:pPr>
-      <w:r>
-        <w:rPr>
+          <w:color w:val="7030A0"/>
+          <w:lang w:val="es-ES"/>
+        </w:rPr>
+      </w:pPr>
+      <w:r>
+        <w:rPr>
+          <w:color w:val="7030A0"/>
           <w:lang w:val="es-ES"/>
         </w:rPr>
         <w:t xml:space="preserve">20.- </w:t>
       </w:r>
       <w:r>
         <w:rPr>
+          <w:color w:val="7030A0"/>
           <w:lang w:val="es-ES"/>
         </w:rPr>
         <w:t>P</w:t>
       </w:r>
       <w:r>
         <w:rPr>
+          <w:color w:val="7030A0"/>
           <w:lang w:val="es-ES"/>
         </w:rPr>
         <w:t>rogramas educativos</w:t>
       </w:r>
       <w:r>
         <w:rPr>
+          <w:color w:val="7030A0"/>
           <w:lang w:val="es-ES"/>
         </w:rPr>
         <w:t xml:space="preserve"> (Nombre de los programas educativos</w:t>
       </w:r>
       <w:r>
         <w:rPr>
+          <w:color w:val="7030A0"/>
           <w:lang w:val="es-ES"/>
         </w:rPr>
         <w:t xml:space="preserve">/ </w:t>
       </w:r>
       <w:r>
         <w:rPr>
+          <w:color w:val="7030A0"/>
           <w:lang w:val="es-ES"/>
         </w:rPr>
         <w:t>Núm.</w:t>
       </w:r>
       <w:r>
         <w:rPr>
+          <w:color w:val="7030A0"/>
           <w:lang w:val="es-ES"/>
         </w:rPr>
         <w:t xml:space="preserve"> </w:t>
       </w:r>
       <w:r>
         <w:rPr>
+          <w:color w:val="7030A0"/>
           <w:lang w:val="es-ES"/>
         </w:rPr>
         <w:t>Créditos</w:t>
       </w:r>
       <w:r>
         <w:rPr>
-          <w:lang w:val="es-ES"/>
-        </w:rPr>
-        <w:t xml:space="preserve"> / Clave del programa / Facultad / Campus / Nivel (Licenciatura) / Créditos min por periodo / Créditos max por periodo / Área</w:t>
-      </w:r>
-      <w:r>
-        <w:rPr>
+          <w:color w:val="7030A0"/>
+          <w:lang w:val="es-ES"/>
+        </w:rPr>
+        <w:t xml:space="preserve"> / Clave del programa / Facultad / Campus / Nivel (Licenciatura) / Créditos min por periodo / Créditos </w:t>
+      </w:r>
+      <w:proofErr w:type="spellStart"/>
+      <w:r>
+        <w:rPr>
+          <w:color w:val="7030A0"/>
+          <w:lang w:val="es-ES"/>
+        </w:rPr>
+        <w:t>max</w:t>
+      </w:r>
+      <w:proofErr w:type="spellEnd"/>
+      <w:r>
+        <w:rPr>
+          <w:color w:val="7030A0"/>
+          <w:lang w:val="es-ES"/>
+        </w:rPr>
+        <w:t xml:space="preserve"> por periodo / Área</w:t>
+      </w:r>
+      <w:r>
+        <w:rPr>
+          <w:color w:val="7030A0"/>
           <w:lang w:val="es-ES"/>
         </w:rPr>
         <w:t>).</w:t>
@@ -2717,7 +3100,21 @@
         <w:rPr>
           <w:lang w:val="es-ES"/>
         </w:rPr>
-        <w:t xml:space="preserve">F11…….F16 </w:t>
+        <w:t>F11</w:t>
+      </w:r>
+      <w:proofErr w:type="gramStart"/>
+      <w:r>
+        <w:rPr>
+          <w:lang w:val="es-ES"/>
+        </w:rPr>
+        <w:t>…….</w:t>
+      </w:r>
+      <w:proofErr w:type="gramEnd"/>
+      <w:r>
+        <w:rPr>
+          <w:lang w:val="es-ES"/>
+        </w:rPr>
+        <w:t xml:space="preserve">F16 </w:t>
       </w:r>
       <w:r>
         <w:rPr>
@@ -2839,23 +3236,36 @@
     <w:p>
       <w:pPr>
         <w:rPr>
-          <w:lang w:val="es-ES"/>
-        </w:rPr>
-      </w:pPr>
-      <w:r>
-        <w:rPr>
+          <w:color w:val="7030A0"/>
+          <w:lang w:val="es-ES"/>
+        </w:rPr>
+      </w:pPr>
+      <w:r>
+        <w:rPr>
+          <w:color w:val="7030A0"/>
           <w:lang w:val="es-ES"/>
         </w:rPr>
         <w:t>23.- Experiencias educativas</w:t>
       </w:r>
       <w:r>
         <w:rPr>
-          <w:lang w:val="es-ES"/>
-        </w:rPr>
-        <w:t xml:space="preserve"> (Nombre de la EE / Créditos de la EE / Área de EE / Horas EE )</w:t>
-      </w:r>
-      <w:r>
-        <w:rPr>
+          <w:color w:val="7030A0"/>
+          <w:lang w:val="es-ES"/>
+        </w:rPr>
+        <w:t xml:space="preserve"> (Nombre de la EE / Créditos de la EE / Área de EE / Horas </w:t>
+      </w:r>
+      <w:proofErr w:type="gramStart"/>
+      <w:r>
+        <w:rPr>
+          <w:color w:val="7030A0"/>
+          <w:lang w:val="es-ES"/>
+        </w:rPr>
+        <w:t>EE )</w:t>
+      </w:r>
+      <w:proofErr w:type="gramEnd"/>
+      <w:r>
+        <w:rPr>
+          <w:color w:val="7030A0"/>
           <w:lang w:val="es-ES"/>
         </w:rPr>
         <w:t>.</w:t>
@@ -2864,29 +3274,34 @@
     <w:p>
       <w:pPr>
         <w:rPr>
-          <w:lang w:val="es-ES"/>
-        </w:rPr>
-      </w:pPr>
-      <w:r>
-        <w:rPr>
+          <w:color w:val="7030A0"/>
+          <w:lang w:val="es-ES"/>
+        </w:rPr>
+      </w:pPr>
+      <w:r>
+        <w:rPr>
+          <w:color w:val="7030A0"/>
           <w:lang w:val="es-ES"/>
         </w:rPr>
         <w:t xml:space="preserve">24.- </w:t>
       </w:r>
       <w:r>
         <w:rPr>
+          <w:color w:val="7030A0"/>
           <w:lang w:val="es-ES"/>
         </w:rPr>
         <w:t>M</w:t>
       </w:r>
       <w:r>
         <w:rPr>
+          <w:color w:val="7030A0"/>
           <w:lang w:val="es-ES"/>
         </w:rPr>
         <w:t xml:space="preserve">ovilidades </w:t>
       </w:r>
       <w:r>
         <w:rPr>
+          <w:color w:val="7030A0"/>
           <w:lang w:val="es-ES"/>
         </w:rPr>
         <w:t>(Tipo de movilidad (Nacional o Internacional) / País destino / Entidad destino / Escuela Destino / Tiempo de permanencia).</w:t>
@@ -2895,41 +3310,48 @@
     <w:p>
       <w:pPr>
         <w:rPr>
-          <w:lang w:val="es-ES"/>
-        </w:rPr>
-      </w:pPr>
-      <w:r>
-        <w:rPr>
+          <w:color w:val="7030A0"/>
+          <w:lang w:val="es-ES"/>
+        </w:rPr>
+      </w:pPr>
+      <w:r>
+        <w:rPr>
+          <w:color w:val="7030A0"/>
           <w:lang w:val="es-ES"/>
         </w:rPr>
         <w:t xml:space="preserve">25.- </w:t>
       </w:r>
       <w:r>
         <w:rPr>
+          <w:color w:val="7030A0"/>
           <w:lang w:val="es-ES"/>
         </w:rPr>
         <w:t>R</w:t>
       </w:r>
       <w:r>
         <w:rPr>
+          <w:color w:val="7030A0"/>
           <w:lang w:val="es-ES"/>
         </w:rPr>
         <w:t>ubros de examen</w:t>
       </w:r>
       <w:r>
         <w:rPr>
+          <w:color w:val="7030A0"/>
           <w:lang w:val="es-ES"/>
         </w:rPr>
         <w:t xml:space="preserve"> (Nombre de los rubros a evaluar en los exámenes de admisión</w:t>
       </w:r>
       <w:r>
         <w:rPr>
+          <w:color w:val="7030A0"/>
           <w:lang w:val="es-ES"/>
         </w:rPr>
         <w:t>/ Si es Examen de ingreso o interno</w:t>
       </w:r>
       <w:r>
         <w:rPr>
+          <w:color w:val="7030A0"/>
           <w:lang w:val="es-ES"/>
         </w:rPr>
         <w:t>)</w:t>
@@ -3064,8 +3486,24 @@
           <w:color w:val="FF0000"/>
           <w:lang w:val="es-ES"/>
         </w:rPr>
-        <w:t>, UO)</w:t>
-      </w:r>
+        <w:t xml:space="preserve">, </w:t>
+      </w:r>
+      <w:proofErr w:type="gramStart"/>
+      <w:r>
+        <w:rPr>
+          <w:color w:val="FF0000"/>
+          <w:lang w:val="es-ES"/>
+        </w:rPr>
+        <w:t>UO)</w:t>
+      </w:r>
+      <w:r>
+        <w:rPr>
+          <w:color w:val="FF0000"/>
+          <w:lang w:val="es-ES"/>
+        </w:rPr>
+        <w:t>---</w:t>
+      </w:r>
+      <w:proofErr w:type="gramEnd"/>
     </w:p>
     <w:p>
       <w:pPr>
@@ -3096,8 +3534,22 @@
         <w:rPr>
           <w:lang w:val="es-ES"/>
         </w:rPr>
-        <w:t xml:space="preserve"> (Nombre de los tipos de eventos, ejemplo: Deportivos, Culturales y Transversales).</w:t>
-      </w:r>
+        <w:t xml:space="preserve"> (Nombre de los tipos de eventos, ejemplo: Deportivos, Culturales y Transversales</w:t>
+      </w:r>
+      <w:proofErr w:type="gramStart"/>
+      <w:r>
+        <w:rPr>
+          <w:lang w:val="es-ES"/>
+        </w:rPr>
+        <w:t>).</w:t>
+      </w:r>
+      <w:r>
+        <w:rPr>
+          <w:lang w:val="es-ES"/>
+        </w:rPr>
+        <w:t>---</w:t>
+      </w:r>
+      <w:proofErr w:type="gramEnd"/>
     </w:p>
     <w:p>
       <w:pPr>
@@ -3114,7 +3566,14 @@
         <w:rPr>
           <w:lang w:val="es-ES"/>
         </w:rPr>
-        <w:t>Académicos (Conferencias, Talleres, Coloquio, Simposio, Concursos).</w:t>
+        <w:t>Académicos (</w:t>
+      </w:r>
+      <w:r>
+        <w:rPr>
+          <w:color w:val="FF0000"/>
+          <w:lang w:val="es-ES"/>
+        </w:rPr>
+        <w:t>Conferencias, Talleres, Coloquio, Simposio, Concursos).</w:t>
       </w:r>
     </w:p>
     <w:p>
@@ -3132,7 +3591,14 @@
         <w:rPr>
           <w:lang w:val="es-ES"/>
         </w:rPr>
-        <w:t xml:space="preserve">Deportivos (torneos). </w:t>
+        <w:t xml:space="preserve">Deportivos </w:t>
+      </w:r>
+      <w:r>
+        <w:rPr>
+          <w:color w:val="FF0000"/>
+          <w:lang w:val="es-ES"/>
+        </w:rPr>
+        <w:t xml:space="preserve">(torneos). </w:t>
       </w:r>
     </w:p>
     <w:p>
@@ -3150,7 +3616,14 @@
         <w:rPr>
           <w:lang w:val="es-ES"/>
         </w:rPr>
-        <w:t>Culturales (musicales, bailables).</w:t>
+        <w:t>Culturales (</w:t>
+      </w:r>
+      <w:r>
+        <w:rPr>
+          <w:color w:val="FF0000"/>
+          <w:lang w:val="es-ES"/>
+        </w:rPr>
+        <w:t>musicales, bailables).</w:t>
       </w:r>
     </w:p>
     <w:p>
@@ -3168,7 +3641,14 @@
         <w:rPr>
           <w:lang w:val="es-ES"/>
         </w:rPr>
-        <w:t>Transversales (ferias, platicas, exposición carteles).</w:t>
+        <w:t>Transversales (</w:t>
+      </w:r>
+      <w:r>
+        <w:rPr>
+          <w:color w:val="FF0000"/>
+          <w:lang w:val="es-ES"/>
+        </w:rPr>
+        <w:t>ferias, platicas, exposición carteles).</w:t>
       </w:r>
     </w:p>
     <w:p>
@@ -3207,19 +3687,40 @@
         </w:rPr>
         <w:t xml:space="preserve"> / Tipo de evento pertenece</w:t>
       </w:r>
+      <w:proofErr w:type="gramStart"/>
       <w:r>
         <w:rPr>
           <w:lang w:val="es-ES"/>
         </w:rPr>
         <w:t>).</w:t>
       </w:r>
-    </w:p>
-    <w:p>
-      <w:pPr>
-        <w:rPr>
-          <w:lang w:val="es-ES"/>
-        </w:rPr>
-      </w:pPr>
+      <w:r>
+        <w:rPr>
+          <w:lang w:val="es-ES"/>
+        </w:rPr>
+        <w:t>---</w:t>
+      </w:r>
+      <w:proofErr w:type="gramEnd"/>
+    </w:p>
+    <w:p>
+      <w:pPr>
+        <w:rPr>
+          <w:lang w:val="es-ES"/>
+        </w:rPr>
+      </w:pPr>
+    </w:p>
+    <w:p>
+      <w:pPr>
+        <w:rPr>
+          <w:lang w:val="es-ES"/>
+        </w:rPr>
+      </w:pPr>
+      <w:r>
+        <w:rPr>
+          <w:lang w:val="es-ES"/>
+        </w:rPr>
+        <w:t xml:space="preserve">29. Nivel en el cuerpo académico. </w:t>
+      </w:r>
     </w:p>
     <w:sectPr>
       <w:pgSz w:w="12240" w:h="15840"/>

</xml_diff>